<commit_message>
Update readme, minor labdoc additions
</commit_message>
<xml_diff>
--- a/Lab04E.docx
+++ b/Lab04E.docx
@@ -52,7 +52,7 @@
       <w:pPr>
         <w:pStyle w:val="Heading1"/>
       </w:pPr>
-      <w:bookmarkStart w:id="0" w:name="_Toc190099214"/>
+      <w:bookmarkStart w:id="0" w:name="_Toc190121262"/>
       <w:r>
         <w:t>Table of Contents</w:t>
       </w:r>
@@ -92,7 +92,7 @@
           <w:r>
             <w:fldChar w:fldCharType="separate"/>
           </w:r>
-          <w:hyperlink w:anchor="_Toc190099214" w:history="1">
+          <w:hyperlink w:anchor="_Toc190121262" w:history="1">
             <w:r>
               <w:rPr>
                 <w:rStyle w:val="Hyperlink"/>
@@ -119,7 +119,7 @@
                 <w:noProof/>
                 <w:webHidden/>
               </w:rPr>
-              <w:instrText xml:space="preserve"> PAGEREF _Toc190099214 \h </w:instrText>
+              <w:instrText xml:space="preserve"> PAGEREF _Toc190121262 \h </w:instrText>
             </w:r>
             <w:r>
               <w:rPr>
@@ -166,7 +166,7 @@
               <w14:ligatures w14:val="standardContextual"/>
             </w:rPr>
           </w:pPr>
-          <w:hyperlink w:anchor="_Toc190099215" w:history="1">
+          <w:hyperlink w:anchor="_Toc190121263" w:history="1">
             <w:r>
               <w:rPr>
                 <w:rStyle w:val="Hyperlink"/>
@@ -193,7 +193,7 @@
                 <w:noProof/>
                 <w:webHidden/>
               </w:rPr>
-              <w:instrText xml:space="preserve"> PAGEREF _Toc190099215 \h </w:instrText>
+              <w:instrText xml:space="preserve"> PAGEREF _Toc190121263 \h </w:instrText>
             </w:r>
             <w:r>
               <w:rPr>
@@ -240,7 +240,7 @@
               <w14:ligatures w14:val="standardContextual"/>
             </w:rPr>
           </w:pPr>
-          <w:hyperlink w:anchor="_Toc190099216" w:history="1">
+          <w:hyperlink w:anchor="_Toc190121264" w:history="1">
             <w:r>
               <w:rPr>
                 <w:rStyle w:val="Hyperlink"/>
@@ -267,7 +267,7 @@
                 <w:noProof/>
                 <w:webHidden/>
               </w:rPr>
-              <w:instrText xml:space="preserve"> PAGEREF _Toc190099216 \h </w:instrText>
+              <w:instrText xml:space="preserve"> PAGEREF _Toc190121264 \h </w:instrText>
             </w:r>
             <w:r>
               <w:rPr>
@@ -314,7 +314,7 @@
               <w14:ligatures w14:val="standardContextual"/>
             </w:rPr>
           </w:pPr>
-          <w:hyperlink w:anchor="_Toc190099217" w:history="1">
+          <w:hyperlink w:anchor="_Toc190121265" w:history="1">
             <w:r>
               <w:rPr>
                 <w:rStyle w:val="Hyperlink"/>
@@ -341,7 +341,7 @@
                 <w:noProof/>
                 <w:webHidden/>
               </w:rPr>
-              <w:instrText xml:space="preserve"> PAGEREF _Toc190099217 \h </w:instrText>
+              <w:instrText xml:space="preserve"> PAGEREF _Toc190121265 \h </w:instrText>
             </w:r>
             <w:r>
               <w:rPr>
@@ -388,7 +388,7 @@
               <w14:ligatures w14:val="standardContextual"/>
             </w:rPr>
           </w:pPr>
-          <w:hyperlink w:anchor="_Toc190099218" w:history="1">
+          <w:hyperlink w:anchor="_Toc190121266" w:history="1">
             <w:r>
               <w:rPr>
                 <w:rStyle w:val="Hyperlink"/>
@@ -415,7 +415,7 @@
                 <w:noProof/>
                 <w:webHidden/>
               </w:rPr>
-              <w:instrText xml:space="preserve"> PAGEREF _Toc190099218 \h </w:instrText>
+              <w:instrText xml:space="preserve"> PAGEREF _Toc190121266 \h </w:instrText>
             </w:r>
             <w:r>
               <w:rPr>
@@ -462,7 +462,7 @@
               <w14:ligatures w14:val="standardContextual"/>
             </w:rPr>
           </w:pPr>
-          <w:hyperlink w:anchor="_Toc190099219" w:history="1">
+          <w:hyperlink w:anchor="_Toc190121267" w:history="1">
             <w:r>
               <w:rPr>
                 <w:rStyle w:val="Hyperlink"/>
@@ -489,7 +489,7 @@
                 <w:noProof/>
                 <w:webHidden/>
               </w:rPr>
-              <w:instrText xml:space="preserve"> PAGEREF _Toc190099219 \h </w:instrText>
+              <w:instrText xml:space="preserve"> PAGEREF _Toc190121267 \h </w:instrText>
             </w:r>
             <w:r>
               <w:rPr>
@@ -536,7 +536,7 @@
               <w14:ligatures w14:val="standardContextual"/>
             </w:rPr>
           </w:pPr>
-          <w:hyperlink w:anchor="_Toc190099220" w:history="1">
+          <w:hyperlink w:anchor="_Toc190121268" w:history="1">
             <w:r>
               <w:rPr>
                 <w:rStyle w:val="Hyperlink"/>
@@ -563,7 +563,7 @@
                 <w:noProof/>
                 <w:webHidden/>
               </w:rPr>
-              <w:instrText xml:space="preserve"> PAGEREF _Toc190099220 \h </w:instrText>
+              <w:instrText xml:space="preserve"> PAGEREF _Toc190121268 \h </w:instrText>
             </w:r>
             <w:r>
               <w:rPr>
@@ -610,7 +610,7 @@
               <w14:ligatures w14:val="standardContextual"/>
             </w:rPr>
           </w:pPr>
-          <w:hyperlink w:anchor="_Toc190099221" w:history="1">
+          <w:hyperlink w:anchor="_Toc190121269" w:history="1">
             <w:r>
               <w:rPr>
                 <w:rStyle w:val="Hyperlink"/>
@@ -637,7 +637,7 @@
                 <w:noProof/>
                 <w:webHidden/>
               </w:rPr>
-              <w:instrText xml:space="preserve"> PAGEREF _Toc190099221 \h </w:instrText>
+              <w:instrText xml:space="preserve"> PAGEREF _Toc190121269 \h </w:instrText>
             </w:r>
             <w:r>
               <w:rPr>
@@ -684,13 +684,27 @@
               <w14:ligatures w14:val="standardContextual"/>
             </w:rPr>
           </w:pPr>
-          <w:hyperlink w:anchor="_Toc190099222" w:history="1">
+          <w:hyperlink w:anchor="_Toc190121270" w:history="1">
             <w:r>
               <w:rPr>
                 <w:rStyle w:val="Hyperlink"/>
                 <w:noProof/>
               </w:rPr>
-              <w:t>Procedure</w:t>
+              <w:t>Proced</w:t>
+            </w:r>
+            <w:r>
+              <w:rPr>
+                <w:rStyle w:val="Hyperlink"/>
+                <w:noProof/>
+              </w:rPr>
+              <w:t>u</w:t>
+            </w:r>
+            <w:r>
+              <w:rPr>
+                <w:rStyle w:val="Hyperlink"/>
+                <w:noProof/>
+              </w:rPr>
+              <w:t>re</w:t>
             </w:r>
             <w:r>
               <w:rPr>
@@ -711,7 +725,7 @@
                 <w:noProof/>
                 <w:webHidden/>
               </w:rPr>
-              <w:instrText xml:space="preserve"> PAGEREF _Toc190099222 \h </w:instrText>
+              <w:instrText xml:space="preserve"> PAGEREF _Toc190121270 \h </w:instrText>
             </w:r>
             <w:r>
               <w:rPr>
@@ -758,7 +772,7 @@
               <w14:ligatures w14:val="standardContextual"/>
             </w:rPr>
           </w:pPr>
-          <w:hyperlink w:anchor="_Toc190099223" w:history="1">
+          <w:hyperlink w:anchor="_Toc190121271" w:history="1">
             <w:r>
               <w:rPr>
                 <w:rStyle w:val="Hyperlink"/>
@@ -785,7 +799,7 @@
                 <w:noProof/>
                 <w:webHidden/>
               </w:rPr>
-              <w:instrText xml:space="preserve"> PAGEREF _Toc190099223 \h </w:instrText>
+              <w:instrText xml:space="preserve"> PAGEREF _Toc190121271 \h </w:instrText>
             </w:r>
             <w:r>
               <w:rPr>
@@ -832,7 +846,7 @@
               <w14:ligatures w14:val="standardContextual"/>
             </w:rPr>
           </w:pPr>
-          <w:hyperlink w:anchor="_Toc190099224" w:history="1">
+          <w:hyperlink w:anchor="_Toc190121272" w:history="1">
             <w:r>
               <w:rPr>
                 <w:rStyle w:val="Hyperlink"/>
@@ -859,7 +873,7 @@
                 <w:noProof/>
                 <w:webHidden/>
               </w:rPr>
-              <w:instrText xml:space="preserve"> PAGEREF _Toc190099224 \h </w:instrText>
+              <w:instrText xml:space="preserve"> PAGEREF _Toc190121272 \h </w:instrText>
             </w:r>
             <w:r>
               <w:rPr>
@@ -906,7 +920,7 @@
               <w14:ligatures w14:val="standardContextual"/>
             </w:rPr>
           </w:pPr>
-          <w:hyperlink w:anchor="_Toc190099225" w:history="1">
+          <w:hyperlink w:anchor="_Toc190121273" w:history="1">
             <w:r>
               <w:rPr>
                 <w:rStyle w:val="Hyperlink"/>
@@ -933,7 +947,7 @@
                 <w:noProof/>
                 <w:webHidden/>
               </w:rPr>
-              <w:instrText xml:space="preserve"> PAGEREF _Toc190099225 \h </w:instrText>
+              <w:instrText xml:space="preserve"> PAGEREF _Toc190121273 \h </w:instrText>
             </w:r>
             <w:r>
               <w:rPr>
@@ -980,7 +994,7 @@
               <w14:ligatures w14:val="standardContextual"/>
             </w:rPr>
           </w:pPr>
-          <w:hyperlink w:anchor="_Toc190099226" w:history="1">
+          <w:hyperlink w:anchor="_Toc190121274" w:history="1">
             <w:r>
               <w:rPr>
                 <w:rStyle w:val="Hyperlink"/>
@@ -1007,7 +1021,7 @@
                 <w:noProof/>
                 <w:webHidden/>
               </w:rPr>
-              <w:instrText xml:space="preserve"> PAGEREF _Toc190099226 \h </w:instrText>
+              <w:instrText xml:space="preserve"> PAGEREF _Toc190121274 \h </w:instrText>
             </w:r>
             <w:r>
               <w:rPr>
@@ -1054,7 +1068,7 @@
               <w14:ligatures w14:val="standardContextual"/>
             </w:rPr>
           </w:pPr>
-          <w:hyperlink w:anchor="_Toc190099227" w:history="1">
+          <w:hyperlink w:anchor="_Toc190121275" w:history="1">
             <w:r>
               <w:rPr>
                 <w:rStyle w:val="Hyperlink"/>
@@ -1081,7 +1095,7 @@
                 <w:noProof/>
                 <w:webHidden/>
               </w:rPr>
-              <w:instrText xml:space="preserve"> PAGEREF _Toc190099227 \h </w:instrText>
+              <w:instrText xml:space="preserve"> PAGEREF _Toc190121275 \h </w:instrText>
             </w:r>
             <w:r>
               <w:rPr>
@@ -1128,7 +1142,7 @@
               <w14:ligatures w14:val="standardContextual"/>
             </w:rPr>
           </w:pPr>
-          <w:hyperlink w:anchor="_Toc190099228" w:history="1">
+          <w:hyperlink w:anchor="_Toc190121276" w:history="1">
             <w:r>
               <w:rPr>
                 <w:rStyle w:val="Hyperlink"/>
@@ -1155,7 +1169,7 @@
                 <w:noProof/>
                 <w:webHidden/>
               </w:rPr>
-              <w:instrText xml:space="preserve"> PAGEREF _Toc190099228 \h </w:instrText>
+              <w:instrText xml:space="preserve"> PAGEREF _Toc190121276 \h </w:instrText>
             </w:r>
             <w:r>
               <w:rPr>
@@ -1202,7 +1216,7 @@
               <w14:ligatures w14:val="standardContextual"/>
             </w:rPr>
           </w:pPr>
-          <w:hyperlink w:anchor="_Toc190099229" w:history="1">
+          <w:hyperlink w:anchor="_Toc190121277" w:history="1">
             <w:r>
               <w:rPr>
                 <w:rStyle w:val="Hyperlink"/>
@@ -1229,7 +1243,7 @@
                 <w:noProof/>
                 <w:webHidden/>
               </w:rPr>
-              <w:instrText xml:space="preserve"> PAGEREF _Toc190099229 \h </w:instrText>
+              <w:instrText xml:space="preserve"> PAGEREF _Toc190121277 \h </w:instrText>
             </w:r>
             <w:r>
               <w:rPr>
@@ -1276,7 +1290,7 @@
               <w14:ligatures w14:val="standardContextual"/>
             </w:rPr>
           </w:pPr>
-          <w:hyperlink w:anchor="_Toc190099230" w:history="1">
+          <w:hyperlink w:anchor="_Toc190121278" w:history="1">
             <w:r>
               <w:rPr>
                 <w:rStyle w:val="Hyperlink"/>
@@ -1303,7 +1317,7 @@
                 <w:noProof/>
                 <w:webHidden/>
               </w:rPr>
-              <w:instrText xml:space="preserve"> PAGEREF _Toc190099230 \h </w:instrText>
+              <w:instrText xml:space="preserve"> PAGEREF _Toc190121278 \h </w:instrText>
             </w:r>
             <w:r>
               <w:rPr>
@@ -1363,7 +1377,7 @@
       <w:pPr>
         <w:pStyle w:val="Heading1"/>
       </w:pPr>
-      <w:bookmarkStart w:id="1" w:name="_Toc190099215"/>
+      <w:bookmarkStart w:id="1" w:name="_Toc190121263"/>
       <w:r>
         <w:lastRenderedPageBreak/>
         <w:t>Team Size</w:t>
@@ -1401,7 +1415,7 @@
       <w:pPr>
         <w:pStyle w:val="Heading1"/>
       </w:pPr>
-      <w:bookmarkStart w:id="2" w:name="_Toc190099216"/>
+      <w:bookmarkStart w:id="2" w:name="_Toc190121264"/>
       <w:r>
         <w:t>Goals</w:t>
       </w:r>
@@ -1487,7 +1501,7 @@
       <w:pPr>
         <w:pStyle w:val="Heading1"/>
       </w:pPr>
-      <w:bookmarkStart w:id="3" w:name="_Toc190099217"/>
+      <w:bookmarkStart w:id="3" w:name="_Toc190121265"/>
       <w:r>
         <w:t>Review</w:t>
       </w:r>
@@ -1562,19 +1576,7 @@
           <w:rPr>
             <w:rStyle w:val="Hyperlink"/>
           </w:rPr>
-          <w:t>MQTT an</w:t>
-        </w:r>
-        <w:r>
-          <w:rPr>
-            <w:rStyle w:val="Hyperlink"/>
-          </w:rPr>
-          <w:t>d</w:t>
-        </w:r>
-        <w:r>
-          <w:rPr>
-            <w:rStyle w:val="Hyperlink"/>
-          </w:rPr>
-          <w:t xml:space="preserve"> Lab4</w:t>
+          <w:t>MQTT and Lab4</w:t>
         </w:r>
       </w:hyperlink>
     </w:p>
@@ -1654,7 +1656,7 @@
           <w:szCs w:val="22"/>
         </w:rPr>
       </w:pPr>
-      <w:bookmarkStart w:id="4" w:name="_Toc190099218"/>
+      <w:bookmarkStart w:id="4" w:name="_Toc190121266"/>
       <w:r>
         <w:t>Starter Files</w:t>
       </w:r>
@@ -1738,7 +1740,7 @@
           <w:color w:val="FF0000"/>
         </w:rPr>
       </w:pPr>
-      <w:bookmarkStart w:id="5" w:name="_Toc190099219"/>
+      <w:bookmarkStart w:id="5" w:name="_Toc190121267"/>
       <w:r>
         <w:t>Required Hardware</w:t>
       </w:r>
@@ -1890,19 +1892,11 @@
             <w:tcW w:w="2970" w:type="dxa"/>
           </w:tcPr>
           <w:p>
-            <w:proofErr w:type="spellStart"/>
             <w:r>
               <w:rPr>
                 <w:color w:val="000000"/>
               </w:rPr>
-              <w:t>Sitronix</w:t>
-            </w:r>
-            <w:proofErr w:type="spellEnd"/>
-            <w:r>
-              <w:rPr>
-                <w:color w:val="000000"/>
-              </w:rPr>
-              <w:t xml:space="preserve"> ST7735R Color LCD</w:t>
+              <w:t>Sitronix ST7735R Color LCD</w:t>
             </w:r>
           </w:p>
         </w:tc>
@@ -2288,7 +2282,6 @@
               </w:rPr>
               <w:t xml:space="preserve">Or Mouser, </w:t>
             </w:r>
-            <w:proofErr w:type="spellStart"/>
             <w:r>
               <w:rPr>
                 <w:b/>
@@ -2296,7 +2289,6 @@
               </w:rPr>
               <w:t>Digikey</w:t>
             </w:r>
-            <w:proofErr w:type="spellEnd"/>
           </w:p>
         </w:tc>
       </w:tr>
@@ -2685,7 +2677,7 @@
           <w:color w:val="FF0000"/>
         </w:rPr>
       </w:pPr>
-      <w:bookmarkStart w:id="6" w:name="_Toc190099220"/>
+      <w:bookmarkStart w:id="6" w:name="_Toc190121268"/>
       <w:r>
         <w:lastRenderedPageBreak/>
         <w:t>Lab Overview</w:t>
@@ -2794,13 +2786,8 @@
         <w:t xml:space="preserve"> TM4C lacks Wi-Fi,</w:t>
       </w:r>
       <w:r>
-        <w:t xml:space="preserve"> so we </w:t>
-      </w:r>
-      <w:proofErr w:type="gramStart"/>
-      <w:r>
-        <w:t>add</w:t>
-      </w:r>
-      <w:proofErr w:type="gramEnd"/>
+        <w:t xml:space="preserve"> so we add</w:t>
+      </w:r>
       <w:r>
         <w:t xml:space="preserve"> the ESP8266 01S </w:t>
       </w:r>
@@ -2870,13 +2857,8 @@
           <w:numId w:val="16"/>
         </w:numPr>
       </w:pPr>
-      <w:proofErr w:type="gramStart"/>
-      <w:r>
-        <w:t>Have</w:t>
-      </w:r>
-      <w:proofErr w:type="gramEnd"/>
-      <w:r>
-        <w:t xml:space="preserve"> the </w:t>
+      <w:r>
+        <w:t xml:space="preserve">Have the </w:t>
       </w:r>
       <w:r>
         <w:t>smart object</w:t>
@@ -2941,7 +2923,7 @@
       <w:pPr>
         <w:pStyle w:val="Heading1"/>
       </w:pPr>
-      <w:bookmarkStart w:id="7" w:name="_Toc190099221"/>
+      <w:bookmarkStart w:id="7" w:name="_Toc190121269"/>
       <w:r>
         <w:lastRenderedPageBreak/>
         <w:t>Preparation</w:t>
@@ -3028,21 +3010,7 @@
         <w:rPr>
           <w:color w:val="000000" w:themeColor="text1"/>
         </w:rPr>
-        <w:t xml:space="preserve">. The </w:t>
-      </w:r>
-      <w:proofErr w:type="gramStart"/>
-      <w:r>
-        <w:rPr>
-          <w:color w:val="000000" w:themeColor="text1"/>
-        </w:rPr>
-        <w:t>requirements document</w:t>
-      </w:r>
-      <w:proofErr w:type="gramEnd"/>
-      <w:r>
-        <w:rPr>
-          <w:color w:val="000000" w:themeColor="text1"/>
-        </w:rPr>
-        <w:t xml:space="preserve"> is </w:t>
+        <w:t xml:space="preserve">. The requirements document is </w:t>
       </w:r>
       <w:r>
         <w:rPr>
@@ -3338,33 +3306,11 @@
       <w:r>
         <w:t>On the left bar, open the Library Manager. Search for and install both the “</w:t>
       </w:r>
-      <w:proofErr w:type="spellStart"/>
-      <w:r>
-        <w:rPr>
-          <w:color w:val="000000"/>
-        </w:rPr>
-        <w:t>PubSubClient</w:t>
-      </w:r>
-      <w:proofErr w:type="spellEnd"/>
-      <w:r>
-        <w:rPr>
-          <w:color w:val="000000"/>
-        </w:rPr>
-        <w:t xml:space="preserve"> by Nick O’Leary” and “Blynk by Volodymyr </w:t>
-      </w:r>
-      <w:proofErr w:type="spellStart"/>
-      <w:r>
-        <w:rPr>
-          <w:color w:val="000000"/>
-        </w:rPr>
-        <w:t>Shymanskyy</w:t>
-      </w:r>
-      <w:proofErr w:type="spellEnd"/>
-      <w:r>
-        <w:rPr>
-          <w:color w:val="000000"/>
-        </w:rPr>
-        <w:t>” as shown below.</w:t>
+      <w:r>
+        <w:rPr>
+          <w:color w:val="000000"/>
+        </w:rPr>
+        <w:t>PubSubClient by Nick O’Leary” and “Blynk by Volodymyr Shymanskyy” as shown below.</w:t>
       </w:r>
     </w:p>
     <w:p>
@@ -3924,21 +3870,7 @@
         <w:rPr>
           <w:color w:val="000000"/>
         </w:rPr>
-        <w:t xml:space="preserve"> connected to </w:t>
-      </w:r>
-      <w:proofErr w:type="spellStart"/>
-      <w:r>
-        <w:rPr>
-          <w:color w:val="000000"/>
-        </w:rPr>
-        <w:t>UTexas</w:t>
-      </w:r>
-      <w:proofErr w:type="spellEnd"/>
-      <w:r>
-        <w:rPr>
-          <w:color w:val="000000"/>
-        </w:rPr>
-        <w:t xml:space="preserve">. In </w:t>
+        <w:t xml:space="preserve"> connected to UTexas. In </w:t>
       </w:r>
       <w:r>
         <w:rPr>
@@ -4119,21 +4051,7 @@
         <w:rPr>
           <w:color w:val="000000"/>
         </w:rPr>
-        <w:t xml:space="preserve"> you connect the ESP to non-</w:t>
-      </w:r>
-      <w:proofErr w:type="spellStart"/>
-      <w:r>
-        <w:rPr>
-          <w:color w:val="000000"/>
-        </w:rPr>
-        <w:t>utexas</w:t>
-      </w:r>
-      <w:proofErr w:type="spellEnd"/>
-      <w:r>
-        <w:rPr>
-          <w:color w:val="000000"/>
-        </w:rPr>
-        <w:t xml:space="preserve"> Wi-Fi </w:t>
+        <w:t xml:space="preserve"> you connect the ESP to non-utexas Wi-Fi </w:t>
       </w:r>
       <w:r>
         <w:rPr>
@@ -4300,49 +4218,7 @@
         <w:rPr>
           <w:color w:val="000000"/>
         </w:rPr>
-        <w:t xml:space="preserve">Read the Arduino Code. Note that you could hardcode an SSID, Wi-Fi Password, EID, and MQTT Broker at the start of the code. Note that Arduino C breaks the normal </w:t>
-      </w:r>
-      <w:proofErr w:type="gramStart"/>
-      <w:r>
-        <w:rPr>
-          <w:color w:val="000000"/>
-        </w:rPr>
-        <w:t>main(</w:t>
-      </w:r>
-      <w:proofErr w:type="gramEnd"/>
-      <w:r>
-        <w:rPr>
-          <w:color w:val="000000"/>
-        </w:rPr>
-        <w:t xml:space="preserve">) function of C into setup() and loop(). Note that the </w:t>
-      </w:r>
-      <w:proofErr w:type="spellStart"/>
-      <w:r>
-        <w:rPr>
-          <w:color w:val="000000"/>
-        </w:rPr>
-        <w:t>Setup_</w:t>
-      </w:r>
-      <w:proofErr w:type="gramStart"/>
-      <w:r>
-        <w:rPr>
-          <w:color w:val="000000"/>
-        </w:rPr>
-        <w:t>Wifi</w:t>
-      </w:r>
-      <w:proofErr w:type="spellEnd"/>
-      <w:r>
-        <w:rPr>
-          <w:color w:val="000000"/>
-        </w:rPr>
-        <w:t>(</w:t>
-      </w:r>
-      <w:proofErr w:type="gramEnd"/>
-      <w:r>
-        <w:rPr>
-          <w:color w:val="000000"/>
-        </w:rPr>
-        <w:t>) function is called from the setup() function – Specifically read how it parses inputs as Comma Separated Values (CSV) to set the SSID, Password, EID, and Broker.</w:t>
+        <w:t>Read the Arduino Code. Note that you could hardcode an SSID, Wi-Fi Password, EID, and MQTT Broker at the start of the code. Note that Arduino C breaks the normal main() function of C into setup() and loop(). Note that the Setup_Wifi() function is called from the setup() function – Specifically read how it parses inputs as Comma Separated Values (CSV) to set the SSID, Password, EID, and Broker.</w:t>
       </w:r>
     </w:p>
     <w:p>
@@ -4367,41 +4243,13 @@
         <w:rPr>
           <w:color w:val="000000"/>
         </w:rPr>
-        <w:t xml:space="preserve">Ensure the Arduino code is flashed, then reset the ESP8266 on the programmer. In the Arduino IDE, navigate to Tools -&gt; Serial Monitor. Ensure the baud rate of the monitor is consistent with the one set in </w:t>
-      </w:r>
-      <w:proofErr w:type="gramStart"/>
-      <w:r>
-        <w:rPr>
-          <w:color w:val="000000"/>
-        </w:rPr>
-        <w:t>setup(</w:t>
-      </w:r>
-      <w:proofErr w:type="gramEnd"/>
-      <w:r>
-        <w:rPr>
-          <w:color w:val="000000"/>
-        </w:rPr>
-        <w:t xml:space="preserve">). </w:t>
-      </w:r>
-      <w:r>
-        <w:rPr>
-          <w:color w:val="000000"/>
-        </w:rPr>
-        <w:t xml:space="preserve">You will need to send a message using the monitor, specifically the CSV described in the last step to get the ESP to connect to </w:t>
-      </w:r>
-      <w:proofErr w:type="spellStart"/>
-      <w:r>
-        <w:rPr>
-          <w:color w:val="000000"/>
-        </w:rPr>
-        <w:t>wifi</w:t>
-      </w:r>
-      <w:proofErr w:type="spellEnd"/>
-      <w:r>
-        <w:rPr>
-          <w:color w:val="000000"/>
-        </w:rPr>
-        <w:t xml:space="preserve">. An example of a valid CSV is </w:t>
+        <w:t xml:space="preserve">Ensure the Arduino code is flashed, then reset the ESP8266 on the programmer. In the Arduino IDE, navigate to Tools -&gt; Serial Monitor. Ensure the baud rate of the monitor is consistent with the one set in setup(). </w:t>
+      </w:r>
+      <w:r>
+        <w:rPr>
+          <w:color w:val="000000"/>
+        </w:rPr>
+        <w:t xml:space="preserve">You will need to send a message using the monitor, specifically the CSV described in the last step to get the ESP to connect to wifi. An example of a valid CSV is </w:t>
       </w:r>
     </w:p>
     <w:p>
@@ -4423,21 +4271,7 @@
         <w:rPr>
           <w:color w:val="000000"/>
         </w:rPr>
-        <w:t>bb</w:t>
-      </w:r>
-      <w:proofErr w:type="gramStart"/>
-      <w:r>
-        <w:rPr>
-          <w:color w:val="000000"/>
-        </w:rPr>
-        <w:t>37757,HP</w:t>
-      </w:r>
-      <w:proofErr w:type="gramEnd"/>
-      <w:r>
-        <w:rPr>
-          <w:color w:val="000000"/>
-        </w:rPr>
-        <w:t xml:space="preserve"> Deskjet 2624,Desk26241130,</w:t>
+        <w:t>bb37757,HP Deskjet 2624,Desk26241130,</w:t>
       </w:r>
       <w:r>
         <w:rPr>
@@ -4691,21 +4525,7 @@
         <w:rPr>
           <w:color w:val="000000"/>
         </w:rPr>
-        <w:t xml:space="preserve">Pay attention to the MQTT Monitor on the left. This monitor uses the same interface </w:t>
-      </w:r>
-      <w:proofErr w:type="gramStart"/>
-      <w:r>
-        <w:rPr>
-          <w:color w:val="000000"/>
-        </w:rPr>
-        <w:t>to</w:t>
-      </w:r>
-      <w:proofErr w:type="gramEnd"/>
-      <w:r>
-        <w:rPr>
-          <w:color w:val="000000"/>
-        </w:rPr>
-        <w:t xml:space="preserve"> the broker that your code will use. This makes it a good debugging tool since if it receives/sends data to the broker, your code should also receive data from the broker. From top to bottom the monitor has three main parts. The first is connection settings, </w:t>
+        <w:t xml:space="preserve">Pay attention to the MQTT Monitor on the left. This monitor uses the same interface to the broker that your code will use. This makes it a good debugging tool since if it receives/sends data to the broker, your code should also receive data from the broker. From top to bottom the monitor has three main parts. The first is connection settings, </w:t>
       </w:r>
       <w:r>
         <w:rPr>
@@ -4840,27 +4660,13 @@
         <w:rPr>
           <w:color w:val="000000"/>
         </w:rPr>
-        <w:t>tm4c2</w:t>
-      </w:r>
-      <w:proofErr w:type="gramStart"/>
-      <w:r>
-        <w:rPr>
-          <w:color w:val="000000"/>
-        </w:rPr>
-        <w:t>mqtt</w:t>
-      </w:r>
-      <w:r>
-        <w:rPr>
-          <w:color w:val="000000"/>
-        </w:rPr>
-        <w:t>(</w:t>
-      </w:r>
-      <w:proofErr w:type="gramEnd"/>
-      <w:r>
-        <w:rPr>
-          <w:color w:val="000000"/>
-        </w:rPr>
-        <w:t>) function in the Arduino IDE, see how it parses text received by the ESP over the Serial port (AKA UART). Note how it places the parsed data into variables of a fixed size. Consider if this limits the length of text it can parse. Consider the CSV format of the input.</w:t>
+        <w:t>tm4c2mqtt</w:t>
+      </w:r>
+      <w:r>
+        <w:rPr>
+          <w:color w:val="000000"/>
+        </w:rPr>
+        <w:t>() function in the Arduino IDE, see how it parses text received by the ESP over the Serial port (AKA UART). Note how it places the parsed data into variables of a fixed size. Consider if this limits the length of text it can parse. Consider the CSV format of the input.</w:t>
       </w:r>
     </w:p>
     <w:p>
@@ -4892,35 +4698,7 @@
         <w:rPr>
           <w:color w:val="000000"/>
         </w:rPr>
-        <w:t xml:space="preserve">If you </w:t>
-      </w:r>
-      <w:proofErr w:type="gramStart"/>
-      <w:r>
-        <w:rPr>
-          <w:color w:val="000000"/>
-        </w:rPr>
-        <w:t>publish to</w:t>
-      </w:r>
-      <w:proofErr w:type="gramEnd"/>
-      <w:r>
-        <w:rPr>
-          <w:color w:val="000000"/>
-        </w:rPr>
-        <w:t xml:space="preserve"> the topic the ESP is subscribed to using the MQTT Monitor, you will see it appear in the Serial Monitor as shown below. Similarly, if we subscribe to the “</w:t>
-      </w:r>
-      <w:proofErr w:type="spellStart"/>
-      <w:r>
-        <w:rPr>
-          <w:color w:val="000000"/>
-        </w:rPr>
-        <w:t>eid</w:t>
-      </w:r>
-      <w:proofErr w:type="spellEnd"/>
-      <w:r>
-        <w:rPr>
-          <w:color w:val="000000"/>
-        </w:rPr>
-        <w:t>/b2w/mode” topic in the MQTT Monitor, we will see the first element of the CSV sent to the Serial Monitor. Here we see the letter “m” appear as it was the first element sent.</w:t>
+        <w:t>If you publish to the topic the ESP is subscribed to using the MQTT Monitor, you will see it appear in the Serial Monitor as shown below. Similarly, if we subscribe to the “eid/b2w/mode” topic in the MQTT Monitor, we will see the first element of the CSV sent to the Serial Monitor. Here we see the letter “m” appear as it was the first element sent.</w:t>
       </w:r>
       <w:r>
         <w:rPr>
@@ -5051,21 +4829,7 @@
         <w:rPr>
           <w:color w:val="000000"/>
         </w:rPr>
-        <w:t xml:space="preserve">Which pins of the ESP are used for UART? What </w:t>
-      </w:r>
-      <w:proofErr w:type="gramStart"/>
-      <w:r>
-        <w:rPr>
-          <w:color w:val="000000"/>
-        </w:rPr>
-        <w:t>are</w:t>
-      </w:r>
-      <w:proofErr w:type="gramEnd"/>
-      <w:r>
-        <w:rPr>
-          <w:color w:val="000000"/>
-        </w:rPr>
-        <w:t xml:space="preserve"> the Serial Calls on the ESP doing?</w:t>
+        <w:t>Which pins of the ESP are used for UART? What are the Serial Calls on the ESP doing?</w:t>
       </w:r>
     </w:p>
     <w:p>
@@ -5147,7 +4911,7 @@
       <w:pPr>
         <w:pStyle w:val="Heading1"/>
       </w:pPr>
-      <w:bookmarkStart w:id="9" w:name="_Toc190099222"/>
+      <w:bookmarkStart w:id="9" w:name="_Toc190121270"/>
       <w:r>
         <w:t>Procedure</w:t>
       </w:r>
@@ -5259,21 +5023,7 @@
         <w:rPr>
           <w:color w:val="000000"/>
         </w:rPr>
-        <w:t xml:space="preserve">Integrate </w:t>
-      </w:r>
-      <w:proofErr w:type="gramStart"/>
-      <w:r>
-        <w:rPr>
-          <w:color w:val="000000"/>
-        </w:rPr>
-        <w:t>the ESP8266</w:t>
-      </w:r>
-      <w:proofErr w:type="gramEnd"/>
-      <w:r>
-        <w:rPr>
-          <w:color w:val="000000"/>
-        </w:rPr>
-        <w:t xml:space="preserve"> into your Lab 3 Hardware</w:t>
+        <w:t>Integrate the ESP8266 into your Lab 3 Hardware</w:t>
       </w:r>
     </w:p>
     <w:p>
@@ -5875,16 +5625,46 @@
         </w:rPr>
       </w:pPr>
       <w:r>
-        <w:t xml:space="preserve">When the ESP8266 and TM4C are wired together, you can snoop on their communications using the ESP programmer. If you connect the RX pin of the programmer (Normally connected to the TX pin of the ESP) to the UART lines of the </w:t>
-      </w:r>
-      <w:r>
-        <w:t>circuit,</w:t>
-      </w:r>
-      <w:r>
-        <w:t xml:space="preserve"> you can get a real-time readout of what is happening.</w:t>
-      </w:r>
-      <w:r>
-        <w:t xml:space="preserve"> Note however, you cannot normally use the TX pin in the same fashion as each transmitter has its own pull up.</w:t>
+        <w:rPr>
+          <w:color w:val="000000"/>
+        </w:rPr>
+        <w:t>Before beginning implementation, note that the specific communication protocol your web interface and smart object use on top of MQTT is entirely up to you, and you should consider what you want to send or receive in any given topic. (I.E. What will the TM4C specifically sent to the web interface to indicate it is in military/regular time. How will the web interface command the TM4C to</w:t>
+      </w:r>
+      <w:r>
+        <w:rPr>
+          <w:color w:val="000000"/>
+        </w:rPr>
+        <w:t xml:space="preserve"> increment</w:t>
+      </w:r>
+      <w:r>
+        <w:rPr>
+          <w:color w:val="000000"/>
+        </w:rPr>
+        <w:t xml:space="preserve"> the hour</w:t>
+      </w:r>
+      <w:r>
+        <w:rPr>
+          <w:color w:val="000000"/>
+        </w:rPr>
+        <w:t>/min/sec</w:t>
+      </w:r>
+      <w:r>
+        <w:rPr>
+          <w:color w:val="000000"/>
+        </w:rPr>
+        <w:t xml:space="preserve"> via the W2B topic?</w:t>
+      </w:r>
+      <w:r>
+        <w:rPr>
+          <w:color w:val="000000"/>
+        </w:rPr>
+        <w:t xml:space="preserve"> Consider the adhering to the parser limitations mentioned earlier or commit to editing the Arduino code.</w:t>
+      </w:r>
+      <w:r>
+        <w:rPr>
+          <w:color w:val="000000"/>
+        </w:rPr>
+        <w:t>)</w:t>
       </w:r>
     </w:p>
     <w:p>
@@ -5905,53 +5685,48 @@
           <w:color w:val="000000"/>
         </w:rPr>
       </w:pPr>
-      <w:proofErr w:type="spellStart"/>
-      <w:r>
-        <w:rPr>
-          <w:color w:val="000000"/>
-        </w:rPr>
-        <w:t>MQTT.c</w:t>
-      </w:r>
-      <w:proofErr w:type="spellEnd"/>
-      <w:r>
-        <w:rPr>
-          <w:color w:val="000000"/>
-        </w:rPr>
-        <w:t xml:space="preserve"> and esp8266_base.c are starter code for the TM4C’s ESP driver. esp8266_base.c should contain functions to reset and connect the ESP to Wi-Fi.</w:t>
-      </w:r>
-      <w:r>
-        <w:rPr>
-          <w:color w:val="000000"/>
-        </w:rPr>
-        <w:t xml:space="preserve"> </w:t>
-      </w:r>
-      <w:proofErr w:type="spellStart"/>
-      <w:r>
-        <w:rPr>
-          <w:color w:val="000000"/>
-        </w:rPr>
-        <w:t>MQTT.c</w:t>
-      </w:r>
-      <w:proofErr w:type="spellEnd"/>
-      <w:r>
-        <w:rPr>
-          <w:color w:val="000000"/>
-        </w:rPr>
-        <w:t xml:space="preserve"> contains functions that check for data from or send data to the ESP. The </w:t>
-      </w:r>
-      <w:proofErr w:type="spellStart"/>
-      <w:r>
-        <w:rPr>
-          <w:color w:val="000000"/>
-        </w:rPr>
-        <w:t>MQTT.c</w:t>
-      </w:r>
-      <w:proofErr w:type="spellEnd"/>
-      <w:r>
-        <w:rPr>
-          <w:color w:val="000000"/>
-        </w:rPr>
-        <w:t xml:space="preserve"> functions should be called periodically. </w:t>
+      <w:r>
+        <w:t xml:space="preserve">When the ESP8266 and TM4C are wired together, you can snoop on their communications using the ESP programmer. If you connect the RX pin of the programmer (Normally connected to the TX pin of the ESP) to the UART lines of the </w:t>
+      </w:r>
+      <w:r>
+        <w:t>circuit,</w:t>
+      </w:r>
+      <w:r>
+        <w:t xml:space="preserve"> you can get a real-time readout of what is happening.</w:t>
+      </w:r>
+      <w:r>
+        <w:t xml:space="preserve"> Note however, you cannot normally use the TX pin in the same fashion as each transmitter has its own pull up.</w:t>
+      </w:r>
+    </w:p>
+    <w:p>
+      <w:pPr>
+        <w:numPr>
+          <w:ilvl w:val="1"/>
+          <w:numId w:val="20"/>
+        </w:numPr>
+        <w:pBdr>
+          <w:top w:val="nil"/>
+          <w:left w:val="nil"/>
+          <w:bottom w:val="nil"/>
+          <w:right w:val="nil"/>
+          <w:between w:val="nil"/>
+        </w:pBdr>
+        <w:spacing w:after="0"/>
+        <w:rPr>
+          <w:color w:val="000000"/>
+        </w:rPr>
+      </w:pPr>
+      <w:r>
+        <w:rPr>
+          <w:color w:val="000000"/>
+        </w:rPr>
+        <w:t>MQTT.c and esp8266_base.c are starter code for the TM4C’s ESP driver. esp8266_base.c should contain functions to reset and connect the ESP to Wi-Fi.</w:t>
+      </w:r>
+      <w:r>
+        <w:rPr>
+          <w:color w:val="000000"/>
+        </w:rPr>
+        <w:t xml:space="preserve"> MQTT.c contains functions that check for data from or send data to the ESP. The MQTT.c functions should be called periodically. </w:t>
       </w:r>
     </w:p>
     <w:p>
@@ -5976,21 +5751,7 @@
         <w:rPr>
           <w:color w:val="000000"/>
         </w:rPr>
-        <w:t xml:space="preserve">When updating the esp8266_base.c functions recall what the ESP will do during setup (Literally </w:t>
-      </w:r>
-      <w:proofErr w:type="gramStart"/>
-      <w:r>
-        <w:rPr>
-          <w:color w:val="000000"/>
-        </w:rPr>
-        <w:t>setup(</w:t>
-      </w:r>
-      <w:proofErr w:type="gramEnd"/>
-      <w:r>
-        <w:rPr>
-          <w:color w:val="000000"/>
-        </w:rPr>
-        <w:t>) from the Arduino IDE). Consider what the ESP does to signal when it has finished connecting to Wi-Fi. Consider why the TM4C might want to avoid sending/parsing data to/from the ESP until setup is done.</w:t>
+        <w:t>When updating the esp8266_base.c functions recall what the ESP will do during setup (Literally setup() from the Arduino IDE). Consider what the ESP does to signal when it has finished connecting to Wi-Fi. Consider why the TM4C might want to avoid sending/parsing data to/from the ESP until setup is done.</w:t>
       </w:r>
     </w:p>
     <w:p>
@@ -6015,21 +5776,7 @@
         <w:rPr>
           <w:color w:val="000000"/>
         </w:rPr>
-        <w:t xml:space="preserve">When considering how often to call the MQTT functions, consider why we might need to check for incoming data frequently from the ESP (Hint UART </w:t>
-      </w:r>
-      <w:proofErr w:type="spellStart"/>
-      <w:r>
-        <w:rPr>
-          <w:color w:val="000000"/>
-        </w:rPr>
-        <w:t>fifo</w:t>
-      </w:r>
-      <w:proofErr w:type="spellEnd"/>
-      <w:r>
-        <w:rPr>
-          <w:color w:val="000000"/>
-        </w:rPr>
-        <w:t xml:space="preserve"> size). Consider why we might not want to send data to the ESP too frequently. </w:t>
+        <w:t xml:space="preserve">When considering how often to call the MQTT functions, consider why we might need to check for incoming data frequently from the ESP (Hint UART fifo size). Consider why we might not want to send data to the ESP too frequently. </w:t>
       </w:r>
     </w:p>
     <w:p>
@@ -6054,21 +5801,7 @@
         <w:rPr>
           <w:color w:val="000000"/>
         </w:rPr>
-        <w:t xml:space="preserve">The minimum data flowing through the ESP, not counting the extra </w:t>
-      </w:r>
-      <w:proofErr w:type="gramStart"/>
-      <w:r>
-        <w:rPr>
-          <w:color w:val="000000"/>
-        </w:rPr>
-        <w:t>credit</w:t>
-      </w:r>
-      <w:proofErr w:type="gramEnd"/>
-      <w:r>
-        <w:rPr>
-          <w:color w:val="000000"/>
-        </w:rPr>
-        <w:t xml:space="preserve"> is described by the following diagram.</w:t>
+        <w:t>The minimum data flowing through the ESP, not counting the extra credit is described by the following diagram.</w:t>
       </w:r>
     </w:p>
     <w:p>
@@ -6171,6 +5904,7 @@
         </w:rPr>
       </w:pPr>
       <w:r>
+        <w:lastRenderedPageBreak/>
         <w:t>Additionally, y</w:t>
       </w:r>
       <w:r>
@@ -6251,29 +5985,15 @@
           <w:numId w:val="20"/>
         </w:numPr>
       </w:pPr>
-      <w:proofErr w:type="gramStart"/>
       <w:r>
         <w:rPr>
           <w:b/>
           <w:bCs/>
         </w:rPr>
-        <w:lastRenderedPageBreak/>
         <w:t xml:space="preserve">index.html </w:t>
       </w:r>
       <w:r>
-        <w:t xml:space="preserve"> is</w:t>
-      </w:r>
-      <w:proofErr w:type="gramEnd"/>
-      <w:r>
-        <w:t xml:space="preserve"> a html file that instantiates the other .</w:t>
-      </w:r>
-      <w:proofErr w:type="spellStart"/>
-      <w:r>
-        <w:t>htm</w:t>
-      </w:r>
-      <w:proofErr w:type="spellEnd"/>
-      <w:r>
-        <w:t xml:space="preserve"> files</w:t>
+        <w:t xml:space="preserve"> is a html file that instantiates the other .htm files</w:t>
       </w:r>
     </w:p>
     <w:p>
@@ -6394,15 +6114,7 @@
         </w:r>
       </w:fldSimple>
       <w:r>
-        <w:t xml:space="preserve"> .</w:t>
-      </w:r>
-      <w:proofErr w:type="spellStart"/>
-      <w:r>
-        <w:t>htm</w:t>
-      </w:r>
-      <w:proofErr w:type="spellEnd"/>
-      <w:r>
-        <w:t xml:space="preserve"> buttons</w:t>
+        <w:t xml:space="preserve"> .htm buttons</w:t>
       </w:r>
     </w:p>
     <w:p>
@@ -6414,39 +6126,7 @@
         </w:numPr>
       </w:pPr>
       <w:r>
-        <w:t xml:space="preserve">Add functions and edit clock_page.js as needed. Note that the </w:t>
-      </w:r>
-      <w:proofErr w:type="spellStart"/>
-      <w:r>
-        <w:t>Board_</w:t>
-      </w:r>
-      <w:proofErr w:type="gramStart"/>
-      <w:r>
-        <w:t>Time</w:t>
-      </w:r>
-      <w:proofErr w:type="spellEnd"/>
-      <w:r>
-        <w:t>(</w:t>
-      </w:r>
-      <w:proofErr w:type="gramEnd"/>
-      <w:r>
-        <w:t xml:space="preserve">) function calls itself every second, and has code used to update the displayed time from global variables. You can see this by opening </w:t>
-      </w:r>
-      <w:proofErr w:type="gramStart"/>
-      <w:r>
-        <w:t>inspecting</w:t>
-      </w:r>
-      <w:proofErr w:type="gramEnd"/>
-      <w:r>
-        <w:t xml:space="preserve"> element when the index.html page is open in your browser, then setting the global variable hour = 12 in the console. The implication of this is that when a button is pressed from the </w:t>
-      </w:r>
-      <w:proofErr w:type="spellStart"/>
-      <w:r>
-        <w:t>htm</w:t>
-      </w:r>
-      <w:proofErr w:type="spellEnd"/>
-      <w:r>
-        <w:t xml:space="preserve"> you should publish data, and when data is received from MQTT you should set global variables.</w:t>
+        <w:t>Add functions and edit clock_page.js as needed. Note that the Board_Time() function calls itself every second, and has code used to update the displayed time from global variables. You can see this by opening inspect element when the index.html page is open in your browser, then setting the global variable hour = 12 in the console. The implication of this is that when a button is pressed from the htm you should publish data, and when data is received from MQTT you should set global variables.</w:t>
       </w:r>
     </w:p>
     <w:p>
@@ -6522,6 +6202,77 @@
     </w:p>
     <w:p>
       <w:pPr>
+        <w:numPr>
+          <w:ilvl w:val="1"/>
+          <w:numId w:val="20"/>
+        </w:numPr>
+        <w:pBdr>
+          <w:top w:val="nil"/>
+          <w:left w:val="nil"/>
+          <w:bottom w:val="nil"/>
+          <w:right w:val="nil"/>
+          <w:between w:val="nil"/>
+        </w:pBdr>
+        <w:spacing w:after="0"/>
+      </w:pPr>
+      <w:r>
+        <w:rPr>
+          <w:color w:val="000000"/>
+        </w:rPr>
+        <w:lastRenderedPageBreak/>
+        <w:t xml:space="preserve">Once the web app is working, update </w:t>
+      </w:r>
+      <w:r>
+        <w:rPr>
+          <w:b/>
+          <w:i/>
+          <w:color w:val="000000"/>
+        </w:rPr>
+        <w:t>index.html</w:t>
+      </w:r>
+      <w:r>
+        <w:rPr>
+          <w:b/>
+          <w:color w:val="000000"/>
+        </w:rPr>
+        <w:t xml:space="preserve"> </w:t>
+      </w:r>
+      <w:r>
+        <w:rPr>
+          <w:color w:val="000000"/>
+        </w:rPr>
+        <w:t xml:space="preserve">from Frames to iFrames. </w:t>
+      </w:r>
+      <w:r>
+        <w:rPr>
+          <w:color w:val="000000"/>
+        </w:rPr>
+        <w:t xml:space="preserve">Frames are used in this example. </w:t>
+      </w:r>
+      <w:hyperlink r:id="rId40">
+        <w:r>
+          <w:rPr>
+            <w:color w:val="0563C1"/>
+            <w:u w:val="single"/>
+          </w:rPr>
+          <w:t>iFrames</w:t>
+        </w:r>
+      </w:hyperlink>
+      <w:r>
+        <w:rPr>
+          <w:color w:val="000000"/>
+        </w:rPr>
+        <w:t xml:space="preserve"> is now required for HTML5. </w:t>
+      </w:r>
+      <w:r>
+        <w:t>Consider the difference between</w:t>
+      </w:r>
+      <w:r>
+        <w:t xml:space="preserve"> these two types.</w:t>
+      </w:r>
+    </w:p>
+    <w:p>
+      <w:pPr>
         <w:pStyle w:val="ListParagraph"/>
         <w:numPr>
           <w:ilvl w:val="0"/>
@@ -6580,15 +6331,7 @@
         <w:t>at once.</w:t>
       </w:r>
       <w:r>
-        <w:t xml:space="preserve"> </w:t>
-      </w:r>
-      <w:proofErr w:type="gramStart"/>
-      <w:r>
-        <w:t>Additionally</w:t>
-      </w:r>
-      <w:proofErr w:type="gramEnd"/>
-      <w:r>
-        <w:t xml:space="preserve"> you may exceed stack or memory limits, and I find the incremental process helps you solve this problem.</w:t>
+        <w:t xml:space="preserve"> Additionally you may exceed stack or memory limits, and I find the incremental process helps you solve this problem.</w:t>
       </w:r>
     </w:p>
     <w:p>
@@ -6600,22 +6343,13 @@
         </w:numPr>
       </w:pPr>
       <w:r>
-        <w:lastRenderedPageBreak/>
         <w:t>If you are unfamiliar, you may need to add your files to the project on the right-hand side project window</w:t>
       </w:r>
       <w:r>
         <w:t xml:space="preserve"> </w:t>
       </w:r>
       <w:r>
-        <w:t xml:space="preserve">-&gt; right click on </w:t>
-      </w:r>
-      <w:proofErr w:type="spellStart"/>
-      <w:r>
-        <w:t>src</w:t>
-      </w:r>
-      <w:proofErr w:type="spellEnd"/>
-      <w:r>
-        <w:t xml:space="preserve"> -&gt; Add existing files -&gt; Select the lab 3 source files you added to lab 4. You will need to merge the Lab 3 and Lab 4 mains, but you should be mindful of the order to initialize and use pins.</w:t>
+        <w:t>-&gt; right click on src -&gt; Add existing files -&gt; Select the lab 3 source files you added to lab 4. You will need to merge the Lab 3 and Lab 4 mains, but you should be mindful of the order to initialize and use pins.</w:t>
       </w:r>
     </w:p>
     <w:p>
@@ -6627,42 +6361,8 @@
         </w:numPr>
       </w:pPr>
       <w:r>
-        <w:t xml:space="preserve">As part of Deliverable 3 you will need to add </w:t>
-      </w:r>
-      <w:proofErr w:type="spellStart"/>
-      <w:r>
-        <w:t>Dump_</w:t>
-      </w:r>
-      <w:proofErr w:type="gramStart"/>
-      <w:r>
-        <w:t>Capture</w:t>
-      </w:r>
-      <w:proofErr w:type="spellEnd"/>
-      <w:r>
-        <w:t>(</w:t>
-      </w:r>
-      <w:proofErr w:type="gramEnd"/>
-      <w:r>
-        <w:t xml:space="preserve">) and </w:t>
-      </w:r>
-      <w:proofErr w:type="spellStart"/>
-      <w:r>
-        <w:t>Jitter_Measure</w:t>
-      </w:r>
-      <w:proofErr w:type="spellEnd"/>
-      <w:r>
-        <w:t xml:space="preserve">() from Lab 2  to </w:t>
-      </w:r>
-      <w:proofErr w:type="spellStart"/>
-      <w:r>
-        <w:t>MQTT</w:t>
-      </w:r>
-      <w:proofErr w:type="gramStart"/>
-      <w:r>
-        <w:t>.c</w:t>
-      </w:r>
-      <w:proofErr w:type="spellEnd"/>
-      <w:proofErr w:type="gramEnd"/>
+        <w:t>As part of Deliverable 3 you will need to add Dump_Capture() and Jitter_Measure() from Lab 2  to MQTT.c</w:t>
+      </w:r>
     </w:p>
     <w:p>
       <w:pPr>
@@ -6689,7 +6389,7 @@
                     <pic:cNvPicPr/>
                   </pic:nvPicPr>
                   <pic:blipFill>
-                    <a:blip r:embed="rId40"/>
+                    <a:blip r:embed="rId41"/>
                     <a:stretch>
                       <a:fillRect/>
                     </a:stretch>
@@ -6734,7 +6434,7 @@
       <w:pPr>
         <w:pStyle w:val="Heading1"/>
       </w:pPr>
-      <w:bookmarkStart w:id="10" w:name="_Toc190099223"/>
+      <w:bookmarkStart w:id="10" w:name="_Toc190121271"/>
       <w:r>
         <w:t>Deliverables</w:t>
       </w:r>
@@ -6752,7 +6452,7 @@
       <w:pPr>
         <w:pStyle w:val="Heading2"/>
       </w:pPr>
-      <w:bookmarkStart w:id="11" w:name="_Toc190099224"/>
+      <w:bookmarkStart w:id="11" w:name="_Toc190121272"/>
       <w:r>
         <w:t>Deliverable 1</w:t>
       </w:r>
@@ -6794,7 +6494,7 @@
       <w:pPr>
         <w:pStyle w:val="Heading2"/>
       </w:pPr>
-      <w:bookmarkStart w:id="12" w:name="_Toc190099225"/>
+      <w:bookmarkStart w:id="12" w:name="_Toc190121273"/>
       <w:r>
         <w:t>Deliverable 2</w:t>
       </w:r>
@@ -6802,15 +6502,7 @@
     </w:p>
     <w:p>
       <w:r>
-        <w:t xml:space="preserve">Take screenshots in the debugger showing incoming data dumps, and jitter measurements. This data should be collected using your Lab 2 </w:t>
-      </w:r>
-      <w:proofErr w:type="spellStart"/>
-      <w:r>
-        <w:t>dump.c</w:t>
-      </w:r>
-      <w:proofErr w:type="spellEnd"/>
-      <w:r>
-        <w:t xml:space="preserve"> code. Specifically, you should use:</w:t>
+        <w:t>Take screenshots in the debugger showing incoming data dumps, and jitter measurements. This data should be collected using your Lab 2 dump.c code. Specifically, you should use:</w:t>
       </w:r>
     </w:p>
     <w:p>
@@ -6821,29 +6513,15 @@
           <w:numId w:val="21"/>
         </w:numPr>
       </w:pPr>
-      <w:proofErr w:type="spellStart"/>
       <w:r>
         <w:rPr>
           <w:b/>
           <w:bCs/>
         </w:rPr>
-        <w:t>Dump_</w:t>
-      </w:r>
-      <w:proofErr w:type="gramStart"/>
-      <w:r>
-        <w:rPr>
-          <w:b/>
-          <w:bCs/>
-        </w:rPr>
-        <w:t>Capture</w:t>
-      </w:r>
-      <w:proofErr w:type="spellEnd"/>
-      <w:r>
-        <w:t>(</w:t>
-      </w:r>
-      <w:proofErr w:type="gramEnd"/>
-      <w:r>
-        <w:t xml:space="preserve">) to record some of the outgoing data (Such as what value of second is being sent) in the </w:t>
+        <w:t>Dump_Capture</w:t>
+      </w:r>
+      <w:r>
+        <w:t xml:space="preserve">() to record some of the outgoing data (Such as what value of second is being sent) in the </w:t>
       </w:r>
       <w:r>
         <w:rPr>
@@ -6864,35 +6542,21 @@
           <w:numId w:val="21"/>
         </w:numPr>
       </w:pPr>
-      <w:proofErr w:type="spellStart"/>
       <w:r>
         <w:rPr>
           <w:b/>
           <w:bCs/>
         </w:rPr>
-        <w:t>Jitter_</w:t>
-      </w:r>
-      <w:proofErr w:type="gramStart"/>
+        <w:t>Jitter_Measure</w:t>
+      </w:r>
+      <w:r>
+        <w:t xml:space="preserve">() to record the variance in timing of the </w:t>
+      </w:r>
       <w:r>
         <w:rPr>
           <w:b/>
           <w:bCs/>
         </w:rPr>
-        <w:t>Measure</w:t>
-      </w:r>
-      <w:proofErr w:type="spellEnd"/>
-      <w:r>
-        <w:t>(</w:t>
-      </w:r>
-      <w:proofErr w:type="gramEnd"/>
-      <w:r>
-        <w:t xml:space="preserve">) to record the variance in timing of the </w:t>
-      </w:r>
-      <w:r>
-        <w:rPr>
-          <w:b/>
-          <w:bCs/>
-        </w:rPr>
         <w:t>MQTT_to_TM4C</w:t>
       </w:r>
       <w:r>
@@ -6903,8 +6567,9 @@
       <w:pPr>
         <w:pStyle w:val="Heading2"/>
       </w:pPr>
-      <w:bookmarkStart w:id="13" w:name="_Toc190099226"/>
-      <w:r>
+      <w:bookmarkStart w:id="13" w:name="_Toc190121274"/>
+      <w:r>
+        <w:lastRenderedPageBreak/>
         <w:t>Deliverable 3</w:t>
       </w:r>
       <w:bookmarkEnd w:id="13"/>
@@ -6923,15 +6588,7 @@
         </w:numPr>
       </w:pPr>
       <w:r>
-        <w:t xml:space="preserve">The clock and the web interface show the same time after initialization. Use the MQTT monitor to show what data is coming in for the </w:t>
-      </w:r>
-      <w:proofErr w:type="gramStart"/>
-      <w:r>
-        <w:t>seconds</w:t>
-      </w:r>
-      <w:proofErr w:type="gramEnd"/>
-      <w:r>
-        <w:t xml:space="preserve"> topic.</w:t>
+        <w:t>The clock and the web interface show the same time after initialization. Use the MQTT monitor to show what data is coming in for the seconds topic.</w:t>
       </w:r>
     </w:p>
     <w:p>
@@ -6950,7 +6607,7 @@
       <w:pPr>
         <w:pStyle w:val="Heading2"/>
       </w:pPr>
-      <w:bookmarkStart w:id="14" w:name="_Toc190099227"/>
+      <w:bookmarkStart w:id="14" w:name="_Toc190121275"/>
       <w:r>
         <w:t>Deliverable 4</w:t>
       </w:r>
@@ -6971,14 +6628,7 @@
         <w:rPr>
           <w:color w:val="000000"/>
         </w:rPr>
-        <w:t xml:space="preserve">Disconnect the TM4C’s USB cable from the PC. Using the bench supply, adjust the output voltage to +5V and the current limit to 500mA; then connect it to VBUS on the LaunchPad. Verify the 3.3V rails on the </w:t>
-      </w:r>
-      <w:r>
-        <w:rPr>
-          <w:color w:val="000000"/>
-        </w:rPr>
-        <w:lastRenderedPageBreak/>
-        <w:t xml:space="preserve">LaunchPad and ESP8266 using a multimeter. There should be between 40 and 250 mA of current on the 5V line, depending on what hardware you have connected and which software you are running. Take current measurements (Displayed on the bench power supply) with </w:t>
+        <w:t xml:space="preserve">Disconnect the TM4C’s USB cable from the PC. Using the bench supply, adjust the output voltage to +5V and the current limit to 500mA; then connect it to VBUS on the LaunchPad. Verify the 3.3V rails on the LaunchPad and ESP8266 using a multimeter. There should be between 40 and 250 mA of current on the 5V line, depending on what hardware you have connected and which software you are running. Take current measurements (Displayed on the bench power supply) with </w:t>
       </w:r>
     </w:p>
     <w:p>
@@ -7062,7 +6712,7 @@
       <w:pPr>
         <w:pStyle w:val="Heading2"/>
       </w:pPr>
-      <w:bookmarkStart w:id="15" w:name="_Toc190099228"/>
+      <w:bookmarkStart w:id="15" w:name="_Toc190121276"/>
       <w:r>
         <w:t>Deliverable 5</w:t>
       </w:r>
@@ -7091,7 +6741,7 @@
       <w:pPr>
         <w:pStyle w:val="Heading1"/>
       </w:pPr>
-      <w:bookmarkStart w:id="17" w:name="_Toc190099229"/>
+      <w:bookmarkStart w:id="17" w:name="_Toc190121277"/>
       <w:r>
         <w:t>Lab Checkout</w:t>
       </w:r>
@@ -7113,15 +6763,7 @@
     </w:p>
     <w:p>
       <w:r>
-        <w:t xml:space="preserve">Demonstrate that your system can control the Clock on the TM4C display data using the MQTT Web Application. Demonstrate that your system can read the sensor (extra credit) and time on the TM4C. Students should be able to display understanding of the data flow through the system and between the web </w:t>
-      </w:r>
-      <w:proofErr w:type="gramStart"/>
-      <w:r>
-        <w:t>interface</w:t>
-      </w:r>
-      <w:proofErr w:type="gramEnd"/>
-      <w:r>
-        <w:t>.</w:t>
+        <w:t>Demonstrate that your system can control the Clock on the TM4C display data using the MQTT Web Application. Demonstrate that your system can read the sensor (extra credit) and time on the TM4C. Students should be able to display understanding of the data flow through the system and between the web interface.</w:t>
       </w:r>
     </w:p>
     <w:p>
@@ -7129,7 +6771,7 @@
         <w:pStyle w:val="Heading1"/>
       </w:pPr>
       <w:bookmarkStart w:id="18" w:name="_Toc157274188"/>
-      <w:bookmarkStart w:id="19" w:name="_Toc190099230"/>
+      <w:bookmarkStart w:id="19" w:name="_Toc190121278"/>
       <w:r>
         <w:t>Lab Report</w:t>
       </w:r>
@@ -7146,21 +6788,7 @@
         <w:rPr>
           <w:color w:val="FF0000"/>
         </w:rPr>
-        <w:t xml:space="preserve">The lab report shall be submitted by </w:t>
-      </w:r>
-      <w:proofErr w:type="gramStart"/>
-      <w:r>
-        <w:rPr>
-          <w:color w:val="FF0000"/>
-        </w:rPr>
-        <w:t>the Friday</w:t>
-      </w:r>
-      <w:proofErr w:type="gramEnd"/>
-      <w:r>
-        <w:rPr>
-          <w:color w:val="FF0000"/>
-        </w:rPr>
-        <w:t xml:space="preserve"> after the second lab section.</w:t>
+        <w:t>The lab report shall be submitted by the Friday after the second lab section.</w:t>
       </w:r>
     </w:p>
     <w:p>
@@ -7170,8 +6798,8 @@
     </w:p>
     <w:p/>
     <w:sectPr>
-      <w:headerReference w:type="default" r:id="rId41"/>
-      <w:footerReference w:type="default" r:id="rId42"/>
+      <w:headerReference w:type="default" r:id="rId42"/>
+      <w:footerReference w:type="default" r:id="rId43"/>
       <w:pgSz w:w="12240" w:h="15840"/>
       <w:pgMar w:top="1440" w:right="1440" w:bottom="1440" w:left="1440" w:header="720" w:footer="720" w:gutter="0"/>
       <w:pgNumType w:start="1"/>
@@ -8016,6 +7644,92 @@
     </w:lvl>
   </w:abstractNum>
   <w:abstractNum w:abstractNumId="5" w15:restartNumberingAfterBreak="0">
+    <w:nsid w:val="15A80702"/>
+    <w:multiLevelType w:val="multilevel"/>
+    <w:tmpl w:val="2852556E"/>
+    <w:lvl w:ilvl="0">
+      <w:start w:val="1"/>
+      <w:numFmt w:val="decimal"/>
+      <w:lvlText w:val="%1)"/>
+      <w:lvlJc w:val="left"/>
+      <w:pPr>
+        <w:ind w:left="720" w:hanging="360"/>
+      </w:pPr>
+    </w:lvl>
+    <w:lvl w:ilvl="1">
+      <w:start w:val="1"/>
+      <w:numFmt w:val="lowerLetter"/>
+      <w:lvlText w:val="%2)"/>
+      <w:lvlJc w:val="left"/>
+      <w:pPr>
+        <w:ind w:left="1440" w:hanging="360"/>
+      </w:pPr>
+    </w:lvl>
+    <w:lvl w:ilvl="2">
+      <w:start w:val="1"/>
+      <w:numFmt w:val="lowerRoman"/>
+      <w:lvlText w:val="%3)"/>
+      <w:lvlJc w:val="right"/>
+      <w:pPr>
+        <w:ind w:left="2160" w:hanging="180"/>
+      </w:pPr>
+    </w:lvl>
+    <w:lvl w:ilvl="3">
+      <w:start w:val="1"/>
+      <w:numFmt w:val="decimal"/>
+      <w:lvlText w:val="(%4)"/>
+      <w:lvlJc w:val="left"/>
+      <w:pPr>
+        <w:ind w:left="2880" w:hanging="360"/>
+      </w:pPr>
+    </w:lvl>
+    <w:lvl w:ilvl="4">
+      <w:start w:val="1"/>
+      <w:numFmt w:val="lowerLetter"/>
+      <w:lvlText w:val="(%5)"/>
+      <w:lvlJc w:val="left"/>
+      <w:pPr>
+        <w:ind w:left="3600" w:hanging="360"/>
+      </w:pPr>
+    </w:lvl>
+    <w:lvl w:ilvl="5">
+      <w:start w:val="1"/>
+      <w:numFmt w:val="lowerRoman"/>
+      <w:lvlText w:val="(%6)"/>
+      <w:lvlJc w:val="right"/>
+      <w:pPr>
+        <w:ind w:left="4320" w:hanging="180"/>
+      </w:pPr>
+    </w:lvl>
+    <w:lvl w:ilvl="6">
+      <w:start w:val="1"/>
+      <w:numFmt w:val="decimal"/>
+      <w:lvlText w:val="%7."/>
+      <w:lvlJc w:val="left"/>
+      <w:pPr>
+        <w:ind w:left="5040" w:hanging="360"/>
+      </w:pPr>
+    </w:lvl>
+    <w:lvl w:ilvl="7">
+      <w:start w:val="1"/>
+      <w:numFmt w:val="lowerLetter"/>
+      <w:lvlText w:val="%8."/>
+      <w:lvlJc w:val="left"/>
+      <w:pPr>
+        <w:ind w:left="5760" w:hanging="360"/>
+      </w:pPr>
+    </w:lvl>
+    <w:lvl w:ilvl="8">
+      <w:start w:val="1"/>
+      <w:numFmt w:val="lowerRoman"/>
+      <w:lvlText w:val="%9."/>
+      <w:lvlJc w:val="right"/>
+      <w:pPr>
+        <w:ind w:left="6480" w:hanging="180"/>
+      </w:pPr>
+    </w:lvl>
+  </w:abstractNum>
+  <w:abstractNum w:abstractNumId="6" w15:restartNumberingAfterBreak="0">
     <w:nsid w:val="17BA745E"/>
     <w:multiLevelType w:val="multilevel"/>
     <w:tmpl w:val="FFFFFFFF"/>
@@ -8101,7 +7815,7 @@
       </w:pPr>
     </w:lvl>
   </w:abstractNum>
-  <w:abstractNum w:abstractNumId="6" w15:restartNumberingAfterBreak="0">
+  <w:abstractNum w:abstractNumId="7" w15:restartNumberingAfterBreak="0">
     <w:nsid w:val="17D4476C"/>
     <w:multiLevelType w:val="multilevel"/>
     <w:tmpl w:val="70BA1EB8"/>
@@ -8187,7 +7901,7 @@
       </w:pPr>
     </w:lvl>
   </w:abstractNum>
-  <w:abstractNum w:abstractNumId="7" w15:restartNumberingAfterBreak="0">
+  <w:abstractNum w:abstractNumId="8" w15:restartNumberingAfterBreak="0">
     <w:nsid w:val="1A0A28DA"/>
     <w:multiLevelType w:val="multilevel"/>
     <w:tmpl w:val="FFFFFFFF"/>
@@ -8273,7 +7987,7 @@
       </w:pPr>
     </w:lvl>
   </w:abstractNum>
-  <w:abstractNum w:abstractNumId="8" w15:restartNumberingAfterBreak="0">
+  <w:abstractNum w:abstractNumId="9" w15:restartNumberingAfterBreak="0">
     <w:nsid w:val="23791BFC"/>
     <w:multiLevelType w:val="multilevel"/>
     <w:tmpl w:val="83B2B296"/>
@@ -8359,7 +8073,7 @@
       </w:pPr>
     </w:lvl>
   </w:abstractNum>
-  <w:abstractNum w:abstractNumId="9" w15:restartNumberingAfterBreak="0">
+  <w:abstractNum w:abstractNumId="10" w15:restartNumberingAfterBreak="0">
     <w:nsid w:val="2A88706E"/>
     <w:multiLevelType w:val="multilevel"/>
     <w:tmpl w:val="FFFFFFFF"/>
@@ -8445,7 +8159,7 @@
       </w:pPr>
     </w:lvl>
   </w:abstractNum>
-  <w:abstractNum w:abstractNumId="10" w15:restartNumberingAfterBreak="0">
+  <w:abstractNum w:abstractNumId="11" w15:restartNumberingAfterBreak="0">
     <w:nsid w:val="2AAF489F"/>
     <w:multiLevelType w:val="multilevel"/>
     <w:tmpl w:val="FFFFFFFF"/>
@@ -8558,7 +8272,7 @@
       </w:rPr>
     </w:lvl>
   </w:abstractNum>
-  <w:abstractNum w:abstractNumId="11" w15:restartNumberingAfterBreak="0">
+  <w:abstractNum w:abstractNumId="12" w15:restartNumberingAfterBreak="0">
     <w:nsid w:val="37C0644B"/>
     <w:multiLevelType w:val="multilevel"/>
     <w:tmpl w:val="FFFFFFFF"/>
@@ -8644,7 +8358,7 @@
       </w:pPr>
     </w:lvl>
   </w:abstractNum>
-  <w:abstractNum w:abstractNumId="12" w15:restartNumberingAfterBreak="0">
+  <w:abstractNum w:abstractNumId="13" w15:restartNumberingAfterBreak="0">
     <w:nsid w:val="3D120E53"/>
     <w:multiLevelType w:val="multilevel"/>
     <w:tmpl w:val="FFFFFFFF"/>
@@ -8730,7 +8444,7 @@
       </w:pPr>
     </w:lvl>
   </w:abstractNum>
-  <w:abstractNum w:abstractNumId="13" w15:restartNumberingAfterBreak="0">
+  <w:abstractNum w:abstractNumId="14" w15:restartNumberingAfterBreak="0">
     <w:nsid w:val="42585DC5"/>
     <w:multiLevelType w:val="hybridMultilevel"/>
     <w:tmpl w:val="FFFFFFFF"/>
@@ -8843,7 +8557,7 @@
       </w:rPr>
     </w:lvl>
   </w:abstractNum>
-  <w:abstractNum w:abstractNumId="14" w15:restartNumberingAfterBreak="0">
+  <w:abstractNum w:abstractNumId="15" w15:restartNumberingAfterBreak="0">
     <w:nsid w:val="476B1030"/>
     <w:multiLevelType w:val="multilevel"/>
     <w:tmpl w:val="8484457A"/>
@@ -8992,7 +8706,7 @@
       </w:rPr>
     </w:lvl>
   </w:abstractNum>
-  <w:abstractNum w:abstractNumId="15" w15:restartNumberingAfterBreak="0">
+  <w:abstractNum w:abstractNumId="16" w15:restartNumberingAfterBreak="0">
     <w:nsid w:val="53925C17"/>
     <w:multiLevelType w:val="multilevel"/>
     <w:tmpl w:val="76143E6C"/>
@@ -9105,7 +8819,7 @@
       </w:rPr>
     </w:lvl>
   </w:abstractNum>
-  <w:abstractNum w:abstractNumId="16" w15:restartNumberingAfterBreak="0">
+  <w:abstractNum w:abstractNumId="17" w15:restartNumberingAfterBreak="0">
     <w:nsid w:val="5B201EA0"/>
     <w:multiLevelType w:val="multilevel"/>
     <w:tmpl w:val="70BA1EB8"/>
@@ -9191,7 +8905,7 @@
       </w:pPr>
     </w:lvl>
   </w:abstractNum>
-  <w:abstractNum w:abstractNumId="17" w15:restartNumberingAfterBreak="0">
+  <w:abstractNum w:abstractNumId="18" w15:restartNumberingAfterBreak="0">
     <w:nsid w:val="5E7169F3"/>
     <w:multiLevelType w:val="multilevel"/>
     <w:tmpl w:val="A47CB978"/>
@@ -9304,7 +9018,7 @@
       </w:rPr>
     </w:lvl>
   </w:abstractNum>
-  <w:abstractNum w:abstractNumId="18" w15:restartNumberingAfterBreak="0">
+  <w:abstractNum w:abstractNumId="19" w15:restartNumberingAfterBreak="0">
     <w:nsid w:val="5F0D3312"/>
     <w:multiLevelType w:val="multilevel"/>
     <w:tmpl w:val="FFFFFFFF"/>
@@ -9390,7 +9104,7 @@
       </w:pPr>
     </w:lvl>
   </w:abstractNum>
-  <w:abstractNum w:abstractNumId="19" w15:restartNumberingAfterBreak="0">
+  <w:abstractNum w:abstractNumId="20" w15:restartNumberingAfterBreak="0">
     <w:nsid w:val="66B2194A"/>
     <w:multiLevelType w:val="multilevel"/>
     <w:tmpl w:val="FFFFFFFF"/>
@@ -9503,7 +9217,7 @@
       </w:rPr>
     </w:lvl>
   </w:abstractNum>
-  <w:abstractNum w:abstractNumId="20" w15:restartNumberingAfterBreak="0">
+  <w:abstractNum w:abstractNumId="21" w15:restartNumberingAfterBreak="0">
     <w:nsid w:val="6AD2449C"/>
     <w:multiLevelType w:val="multilevel"/>
     <w:tmpl w:val="FFFFFFFF"/>
@@ -9589,7 +9303,7 @@
       </w:pPr>
     </w:lvl>
   </w:abstractNum>
-  <w:abstractNum w:abstractNumId="21" w15:restartNumberingAfterBreak="0">
+  <w:abstractNum w:abstractNumId="22" w15:restartNumberingAfterBreak="0">
     <w:nsid w:val="6F196F49"/>
     <w:multiLevelType w:val="multilevel"/>
     <w:tmpl w:val="4C1C675A"/>
@@ -9702,7 +9416,7 @@
       </w:rPr>
     </w:lvl>
   </w:abstractNum>
-  <w:abstractNum w:abstractNumId="22" w15:restartNumberingAfterBreak="0">
+  <w:abstractNum w:abstractNumId="23" w15:restartNumberingAfterBreak="0">
     <w:nsid w:val="6F794752"/>
     <w:multiLevelType w:val="multilevel"/>
     <w:tmpl w:val="FFFFFFFF"/>
@@ -9815,7 +9529,7 @@
       </w:rPr>
     </w:lvl>
   </w:abstractNum>
-  <w:abstractNum w:abstractNumId="23" w15:restartNumberingAfterBreak="0">
+  <w:abstractNum w:abstractNumId="24" w15:restartNumberingAfterBreak="0">
     <w:nsid w:val="735E3088"/>
     <w:multiLevelType w:val="multilevel"/>
     <w:tmpl w:val="2F425A84"/>
@@ -9908,70 +9622,73 @@
     <w:abstractNumId w:val="4"/>
   </w:num>
   <w:num w:numId="3" w16cid:durableId="535703232">
+    <w:abstractNumId w:val="14"/>
+  </w:num>
+  <w:num w:numId="4" w16cid:durableId="497305180">
+    <w:abstractNumId w:val="12"/>
+  </w:num>
+  <w:num w:numId="5" w16cid:durableId="1582986375">
     <w:abstractNumId w:val="13"/>
   </w:num>
-  <w:num w:numId="4" w16cid:durableId="497305180">
-    <w:abstractNumId w:val="11"/>
-  </w:num>
-  <w:num w:numId="5" w16cid:durableId="1582986375">
-    <w:abstractNumId w:val="12"/>
-  </w:num>
   <w:num w:numId="6" w16cid:durableId="823353361">
-    <w:abstractNumId w:val="5"/>
+    <w:abstractNumId w:val="6"/>
   </w:num>
   <w:num w:numId="7" w16cid:durableId="876627057">
     <w:abstractNumId w:val="2"/>
   </w:num>
   <w:num w:numId="8" w16cid:durableId="1640724059">
-    <w:abstractNumId w:val="22"/>
+    <w:abstractNumId w:val="23"/>
   </w:num>
   <w:num w:numId="9" w16cid:durableId="376125544">
+    <w:abstractNumId w:val="11"/>
+  </w:num>
+  <w:num w:numId="10" w16cid:durableId="879628948">
+    <w:abstractNumId w:val="20"/>
+  </w:num>
+  <w:num w:numId="11" w16cid:durableId="1286697931">
     <w:abstractNumId w:val="10"/>
   </w:num>
-  <w:num w:numId="10" w16cid:durableId="879628948">
-    <w:abstractNumId w:val="19"/>
-  </w:num>
-  <w:num w:numId="11" w16cid:durableId="1286697931">
-    <w:abstractNumId w:val="9"/>
-  </w:num>
   <w:num w:numId="12" w16cid:durableId="623271947">
-    <w:abstractNumId w:val="7"/>
+    <w:abstractNumId w:val="8"/>
   </w:num>
   <w:num w:numId="13" w16cid:durableId="1991016258">
-    <w:abstractNumId w:val="15"/>
+    <w:abstractNumId w:val="16"/>
   </w:num>
   <w:num w:numId="14" w16cid:durableId="1004623150">
-    <w:abstractNumId w:val="21"/>
+    <w:abstractNumId w:val="22"/>
   </w:num>
   <w:num w:numId="15" w16cid:durableId="1489249930">
     <w:abstractNumId w:val="3"/>
   </w:num>
   <w:num w:numId="16" w16cid:durableId="1500731246">
-    <w:abstractNumId w:val="14"/>
+    <w:abstractNumId w:val="15"/>
   </w:num>
   <w:num w:numId="17" w16cid:durableId="1265697192">
-    <w:abstractNumId w:val="8"/>
+    <w:abstractNumId w:val="9"/>
   </w:num>
   <w:num w:numId="18" w16cid:durableId="1996030260">
+    <w:abstractNumId w:val="19"/>
+  </w:num>
+  <w:num w:numId="19" w16cid:durableId="954018794">
     <w:abstractNumId w:val="18"/>
   </w:num>
-  <w:num w:numId="19" w16cid:durableId="954018794">
+  <w:num w:numId="20" w16cid:durableId="1778061553">
+    <w:abstractNumId w:val="21"/>
+  </w:num>
+  <w:num w:numId="21" w16cid:durableId="486287029">
     <w:abstractNumId w:val="17"/>
   </w:num>
-  <w:num w:numId="20" w16cid:durableId="1778061553">
-    <w:abstractNumId w:val="20"/>
-  </w:num>
-  <w:num w:numId="21" w16cid:durableId="486287029">
-    <w:abstractNumId w:val="16"/>
-  </w:num>
   <w:num w:numId="22" w16cid:durableId="1115095900">
-    <w:abstractNumId w:val="6"/>
+    <w:abstractNumId w:val="7"/>
   </w:num>
   <w:num w:numId="23" w16cid:durableId="1226718899">
-    <w:abstractNumId w:val="23"/>
+    <w:abstractNumId w:val="24"/>
   </w:num>
   <w:num w:numId="24" w16cid:durableId="1369338013">
     <w:abstractNumId w:val="0"/>
+  </w:num>
+  <w:num w:numId="25" w16cid:durableId="1217207289">
+    <w:abstractNumId w:val="5"/>
   </w:num>
 </w:numbering>
 </file>

</xml_diff>